<commit_message>
design doc updated to include output for each mode
</commit_message>
<xml_diff>
--- a/Project 2/cse321_project2_stage2_part1_mnelyubo.docx
+++ b/Project 2/cse321_project2_stage2_part1_mnelyubo.docx
@@ -276,10 +276,7 @@
         <w:t>multiple LEDs will be on.</w:t>
       </w:r>
     </w:p>
-    <w:p>
-      <w:bookmarkStart w:id="0" w:name="_GoBack"/>
-      <w:bookmarkEnd w:id="0"/>
-    </w:p>
+    <w:p/>
     <w:p>
       <w:pPr>
         <w:pStyle w:val="Heading1"/>
@@ -394,7 +391,177 @@
         <w:t>.</w:t>
       </w:r>
     </w:p>
-    <w:p/>
+    <w:p>
+      <w:r>
+        <w:t>Outputs in each mode:</w:t>
+      </w:r>
+    </w:p>
+    <w:p>
+      <w:pPr>
+        <w:pStyle w:val="ListParagraph"/>
+        <w:numPr>
+          <w:ilvl w:val="0"/>
+          <w:numId w:val="1"/>
+        </w:numPr>
+      </w:pPr>
+      <w:r>
+        <w:t>Input mode:</w:t>
+      </w:r>
+    </w:p>
+    <w:p>
+      <w:pPr>
+        <w:pStyle w:val="ListParagraph"/>
+        <w:numPr>
+          <w:ilvl w:val="1"/>
+          <w:numId w:val="1"/>
+        </w:numPr>
+      </w:pPr>
+      <w:r>
+        <w:t>LCD: “Input timer duration: &lt;</w:t>
+      </w:r>
+      <w:proofErr w:type="spellStart"/>
+      <w:proofErr w:type="gramStart"/>
+      <w:r>
+        <w:t>m:ss</w:t>
+      </w:r>
+      <w:proofErr w:type="spellEnd"/>
+      <w:proofErr w:type="gramEnd"/>
+      <w:r>
+        <w:t>&gt;”</w:t>
+      </w:r>
+    </w:p>
+    <w:p>
+      <w:pPr>
+        <w:pStyle w:val="ListParagraph"/>
+        <w:numPr>
+          <w:ilvl w:val="1"/>
+          <w:numId w:val="1"/>
+        </w:numPr>
+      </w:pPr>
+      <w:r>
+        <w:t>LEDs: off</w:t>
+      </w:r>
+    </w:p>
+    <w:p>
+      <w:pPr>
+        <w:pStyle w:val="ListParagraph"/>
+        <w:numPr>
+          <w:ilvl w:val="0"/>
+          <w:numId w:val="1"/>
+        </w:numPr>
+      </w:pPr>
+      <w:r>
+        <w:t>Countdown mode:</w:t>
+      </w:r>
+    </w:p>
+    <w:p>
+      <w:pPr>
+        <w:pStyle w:val="ListParagraph"/>
+        <w:numPr>
+          <w:ilvl w:val="1"/>
+          <w:numId w:val="1"/>
+        </w:numPr>
+      </w:pPr>
+      <w:r>
+        <w:t>LCD: “Time Remaining: &lt;</w:t>
+      </w:r>
+      <w:proofErr w:type="spellStart"/>
+      <w:proofErr w:type="gramStart"/>
+      <w:r>
+        <w:t>m:ss</w:t>
+      </w:r>
+      <w:proofErr w:type="spellEnd"/>
+      <w:proofErr w:type="gramEnd"/>
+      <w:r>
+        <w:t>&gt;”</w:t>
+      </w:r>
+    </w:p>
+    <w:p>
+      <w:pPr>
+        <w:pStyle w:val="ListParagraph"/>
+        <w:numPr>
+          <w:ilvl w:val="1"/>
+          <w:numId w:val="1"/>
+        </w:numPr>
+      </w:pPr>
+      <w:r>
+        <w:t>LEDs: off</w:t>
+      </w:r>
+    </w:p>
+    <w:p>
+      <w:pPr>
+        <w:pStyle w:val="ListParagraph"/>
+        <w:numPr>
+          <w:ilvl w:val="0"/>
+          <w:numId w:val="1"/>
+        </w:numPr>
+      </w:pPr>
+      <w:r>
+        <w:t>Alarm mode:</w:t>
+      </w:r>
+    </w:p>
+    <w:p>
+      <w:pPr>
+        <w:pStyle w:val="ListParagraph"/>
+        <w:numPr>
+          <w:ilvl w:val="1"/>
+          <w:numId w:val="1"/>
+        </w:numPr>
+      </w:pPr>
+      <w:r>
+        <w:t>LCD: “Times Up”</w:t>
+      </w:r>
+    </w:p>
+    <w:p>
+      <w:pPr>
+        <w:pStyle w:val="ListParagraph"/>
+        <w:numPr>
+          <w:ilvl w:val="1"/>
+          <w:numId w:val="1"/>
+        </w:numPr>
+      </w:pPr>
+      <w:r>
+        <w:t>LEDs: on</w:t>
+      </w:r>
+    </w:p>
+    <w:p>
+      <w:pPr>
+        <w:pStyle w:val="ListParagraph"/>
+        <w:numPr>
+          <w:ilvl w:val="0"/>
+          <w:numId w:val="1"/>
+        </w:numPr>
+      </w:pPr>
+      <w:r>
+        <w:t>Stopped mode:</w:t>
+      </w:r>
+    </w:p>
+    <w:p>
+      <w:pPr>
+        <w:pStyle w:val="ListParagraph"/>
+        <w:numPr>
+          <w:ilvl w:val="1"/>
+          <w:numId w:val="1"/>
+        </w:numPr>
+      </w:pPr>
+      <w:r>
+        <w:t>LCD: “Timer stopped”</w:t>
+      </w:r>
+    </w:p>
+    <w:p>
+      <w:pPr>
+        <w:pStyle w:val="ListParagraph"/>
+        <w:numPr>
+          <w:ilvl w:val="1"/>
+          <w:numId w:val="1"/>
+        </w:numPr>
+      </w:pPr>
+      <w:r>
+        <w:t>LEDs: off</w:t>
+      </w:r>
+      <w:bookmarkStart w:id="0" w:name="_GoBack"/>
+      <w:bookmarkEnd w:id="0"/>
+    </w:p>
     <w:sectPr>
       <w:headerReference w:type="default" r:id="rId8"/>
       <w:pgSz w:w="12240" w:h="15840"/>

</xml_diff>

<commit_message>
attempted a research/imagine phase and switched to Times New Roman
</commit_message>
<xml_diff>
--- a/Project 2/cse321_project2_stage2_part1_mnelyubo.docx
+++ b/Project 2/cse321_project2_stage2_part1_mnelyubo.docx
@@ -6,293 +6,618 @@
       <w:pPr>
         <w:pStyle w:val="Title"/>
         <w:jc w:val="center"/>
-      </w:pPr>
-      <w:r>
+        <w:rPr>
+          <w:rFonts w:ascii="Times New Roman" w:hAnsi="Times New Roman" w:cs="Times New Roman"/>
+        </w:rPr>
+      </w:pPr>
+      <w:r>
+        <w:rPr>
+          <w:rFonts w:ascii="Times New Roman" w:hAnsi="Times New Roman" w:cs="Times New Roman"/>
+        </w:rPr>
         <w:t>CSE321 Project 2</w:t>
       </w:r>
     </w:p>
-    <w:p/>
     <w:p>
       <w:pPr>
         <w:pStyle w:val="Heading1"/>
-      </w:pPr>
-      <w:r>
+        <w:rPr>
+          <w:rFonts w:ascii="Times New Roman" w:hAnsi="Times New Roman" w:cs="Times New Roman"/>
+        </w:rPr>
+      </w:pPr>
+      <w:r>
+        <w:rPr>
+          <w:rFonts w:ascii="Times New Roman" w:hAnsi="Times New Roman" w:cs="Times New Roman"/>
+        </w:rPr>
+        <w:t>Ask</w:t>
+      </w:r>
+    </w:p>
+    <w:p>
+      <w:pPr>
+        <w:pStyle w:val="Heading2"/>
+        <w:rPr>
+          <w:rFonts w:ascii="Times New Roman" w:hAnsi="Times New Roman" w:cs="Times New Roman"/>
+        </w:rPr>
+      </w:pPr>
+      <w:r>
+        <w:rPr>
+          <w:rFonts w:ascii="Times New Roman" w:hAnsi="Times New Roman" w:cs="Times New Roman"/>
+        </w:rPr>
         <w:t>Purpose</w:t>
       </w:r>
     </w:p>
     <w:p>
-      <w:r>
+      <w:pPr>
+        <w:rPr>
+          <w:rFonts w:ascii="Times New Roman" w:hAnsi="Times New Roman" w:cs="Times New Roman"/>
+        </w:rPr>
+      </w:pPr>
+      <w:r>
+        <w:rPr>
+          <w:rFonts w:ascii="Times New Roman" w:hAnsi="Times New Roman" w:cs="Times New Roman"/>
+        </w:rPr>
         <w:t xml:space="preserve">Design a countdown alarm system that can be controlled by </w:t>
       </w:r>
       <w:r>
+        <w:rPr>
+          <w:rFonts w:ascii="Times New Roman" w:hAnsi="Times New Roman" w:cs="Times New Roman"/>
+        </w:rPr>
         <w:t xml:space="preserve">a </w:t>
       </w:r>
       <w:r>
+        <w:rPr>
+          <w:rFonts w:ascii="Times New Roman" w:hAnsi="Times New Roman" w:cs="Times New Roman"/>
+        </w:rPr>
         <w:t xml:space="preserve">user to set the countdown time, start and stop the timer, and be </w:t>
       </w:r>
       <w:r>
+        <w:rPr>
+          <w:rFonts w:ascii="Times New Roman" w:hAnsi="Times New Roman" w:cs="Times New Roman"/>
+        </w:rPr>
         <w:t>alerted of the remaining time by the LCD display.</w:t>
       </w:r>
     </w:p>
     <w:p>
       <w:pPr>
+        <w:pStyle w:val="Heading2"/>
+        <w:rPr>
+          <w:rFonts w:ascii="Times New Roman" w:hAnsi="Times New Roman" w:cs="Times New Roman"/>
+        </w:rPr>
+      </w:pPr>
+      <w:r>
+        <w:rPr>
+          <w:rFonts w:ascii="Times New Roman" w:hAnsi="Times New Roman" w:cs="Times New Roman"/>
+        </w:rPr>
+        <w:t>Inputs</w:t>
+      </w:r>
+    </w:p>
+    <w:p>
+      <w:pPr>
+        <w:pStyle w:val="ListParagraph"/>
+        <w:numPr>
+          <w:ilvl w:val="0"/>
+          <w:numId w:val="1"/>
+        </w:numPr>
+        <w:rPr>
+          <w:rFonts w:ascii="Times New Roman" w:hAnsi="Times New Roman" w:cs="Times New Roman"/>
+        </w:rPr>
+      </w:pPr>
+      <w:r>
+        <w:rPr>
+          <w:rFonts w:ascii="Times New Roman" w:hAnsi="Times New Roman" w:cs="Times New Roman"/>
+        </w:rPr>
+        <w:t>4x4 Matrix Keypad:</w:t>
+      </w:r>
+    </w:p>
+    <w:p>
+      <w:pPr>
+        <w:pStyle w:val="ListParagraph"/>
+        <w:numPr>
+          <w:ilvl w:val="1"/>
+          <w:numId w:val="1"/>
+        </w:numPr>
+        <w:rPr>
+          <w:rFonts w:ascii="Times New Roman" w:hAnsi="Times New Roman" w:cs="Times New Roman"/>
+        </w:rPr>
+      </w:pPr>
+      <w:r>
+        <w:rPr>
+          <w:rFonts w:ascii="Times New Roman" w:hAnsi="Times New Roman" w:cs="Times New Roman"/>
+        </w:rPr>
+        <w:t>B</w:t>
+      </w:r>
+      <w:bookmarkStart w:id="0" w:name="_GoBack"/>
+      <w:bookmarkEnd w:id="0"/>
+      <w:r>
+        <w:rPr>
+          <w:rFonts w:ascii="Times New Roman" w:hAnsi="Times New Roman" w:cs="Times New Roman"/>
+        </w:rPr>
+        <w:t xml:space="preserve">uttons for </w:t>
+      </w:r>
+      <w:r>
+        <w:rPr>
+          <w:rFonts w:ascii="Times New Roman" w:hAnsi="Times New Roman" w:cs="Times New Roman"/>
+        </w:rPr>
+        <w:t>Numbers 0-9</w:t>
+      </w:r>
+      <w:r>
+        <w:rPr>
+          <w:rFonts w:ascii="Times New Roman" w:hAnsi="Times New Roman" w:cs="Times New Roman"/>
+        </w:rPr>
+        <w:t xml:space="preserve">, </w:t>
+      </w:r>
+      <w:r>
+        <w:rPr>
+          <w:rFonts w:ascii="Times New Roman" w:hAnsi="Times New Roman" w:cs="Times New Roman"/>
+        </w:rPr>
+        <w:t>A, B, and D</w:t>
+      </w:r>
+    </w:p>
+    <w:p>
+      <w:pPr>
+        <w:pStyle w:val="Heading2"/>
+        <w:rPr>
+          <w:rFonts w:ascii="Times New Roman" w:hAnsi="Times New Roman" w:cs="Times New Roman"/>
+        </w:rPr>
+      </w:pPr>
+      <w:r>
+        <w:rPr>
+          <w:rFonts w:ascii="Times New Roman" w:hAnsi="Times New Roman" w:cs="Times New Roman"/>
+        </w:rPr>
+        <w:t>Outputs</w:t>
+      </w:r>
+    </w:p>
+    <w:p>
+      <w:pPr>
+        <w:pStyle w:val="ListParagraph"/>
+        <w:numPr>
+          <w:ilvl w:val="0"/>
+          <w:numId w:val="1"/>
+        </w:numPr>
+        <w:rPr>
+          <w:rFonts w:ascii="Times New Roman" w:hAnsi="Times New Roman" w:cs="Times New Roman"/>
+        </w:rPr>
+      </w:pPr>
+      <w:r>
+        <w:rPr>
+          <w:rFonts w:ascii="Times New Roman" w:hAnsi="Times New Roman" w:cs="Times New Roman"/>
+        </w:rPr>
+        <w:t>LCD output display</w:t>
+      </w:r>
+    </w:p>
+    <w:p>
+      <w:pPr>
+        <w:pStyle w:val="ListParagraph"/>
+        <w:numPr>
+          <w:ilvl w:val="0"/>
+          <w:numId w:val="1"/>
+        </w:numPr>
+        <w:rPr>
+          <w:rFonts w:ascii="Times New Roman" w:hAnsi="Times New Roman" w:cs="Times New Roman"/>
+        </w:rPr>
+      </w:pPr>
+      <w:r>
+        <w:rPr>
+          <w:rFonts w:ascii="Times New Roman" w:hAnsi="Times New Roman" w:cs="Times New Roman"/>
+        </w:rPr>
+        <w:t>LEDs (4)</w:t>
+      </w:r>
+    </w:p>
+    <w:p>
+      <w:pPr>
+        <w:pStyle w:val="Heading2"/>
+        <w:rPr>
+          <w:rFonts w:ascii="Times New Roman" w:hAnsi="Times New Roman" w:cs="Times New Roman"/>
+        </w:rPr>
+      </w:pPr>
+      <w:r>
+        <w:rPr>
+          <w:rFonts w:ascii="Times New Roman" w:hAnsi="Times New Roman" w:cs="Times New Roman"/>
+        </w:rPr>
+        <w:t>Relationships</w:t>
+      </w:r>
+    </w:p>
+    <w:p>
+      <w:pPr>
+        <w:pStyle w:val="ListParagraph"/>
+        <w:numPr>
+          <w:ilvl w:val="0"/>
+          <w:numId w:val="1"/>
+        </w:numPr>
+        <w:spacing w:after="0"/>
+        <w:rPr>
+          <w:rFonts w:ascii="Times New Roman" w:hAnsi="Times New Roman" w:cs="Times New Roman"/>
+        </w:rPr>
+      </w:pPr>
+      <w:r>
+        <w:rPr>
+          <w:rFonts w:ascii="Times New Roman" w:hAnsi="Times New Roman" w:cs="Times New Roman"/>
+        </w:rPr>
+        <w:t>Any time any keypad input is detected, a single LED will light up until the key is released.</w:t>
+      </w:r>
+    </w:p>
+    <w:p>
+      <w:pPr>
+        <w:spacing w:after="0"/>
+        <w:rPr>
+          <w:rFonts w:ascii="Times New Roman" w:hAnsi="Times New Roman" w:cs="Times New Roman"/>
+        </w:rPr>
+      </w:pPr>
+    </w:p>
+    <w:p>
+      <w:pPr>
+        <w:pStyle w:val="ListParagraph"/>
+        <w:numPr>
+          <w:ilvl w:val="0"/>
+          <w:numId w:val="1"/>
+        </w:numPr>
+        <w:spacing w:after="0"/>
+        <w:rPr>
+          <w:rFonts w:ascii="Times New Roman" w:hAnsi="Times New Roman" w:cs="Times New Roman"/>
+        </w:rPr>
+      </w:pPr>
+      <w:r>
+        <w:rPr>
+          <w:rFonts w:ascii="Times New Roman" w:hAnsi="Times New Roman" w:cs="Times New Roman"/>
+        </w:rPr>
+        <w:t xml:space="preserve">Numbers </w:t>
+      </w:r>
+      <w:r>
+        <w:rPr>
+          <w:rFonts w:ascii="Times New Roman" w:hAnsi="Times New Roman" w:cs="Times New Roman"/>
+        </w:rPr>
+        <w:t>0-9 are used to set the timer duration when the timer is set to input mode.  During input mode, the LCD outputs a prompt to set the timer duration and displays the</w:t>
+      </w:r>
+      <w:r>
+        <w:rPr>
+          <w:rFonts w:ascii="Times New Roman" w:hAnsi="Times New Roman" w:cs="Times New Roman"/>
+        </w:rPr>
+        <w:t xml:space="preserve"> duration that has so far been entered</w:t>
+      </w:r>
+      <w:r>
+        <w:rPr>
+          <w:rFonts w:ascii="Times New Roman" w:hAnsi="Times New Roman" w:cs="Times New Roman"/>
+        </w:rPr>
+        <w:t>.</w:t>
+      </w:r>
+      <w:r>
+        <w:rPr>
+          <w:rFonts w:ascii="Times New Roman" w:hAnsi="Times New Roman" w:cs="Times New Roman"/>
+        </w:rPr>
+        <w:t xml:space="preserve">  The maximum duration that can be input is 9 minutes and 59 seconds.</w:t>
+      </w:r>
+    </w:p>
+    <w:p>
+      <w:pPr>
+        <w:spacing w:after="0"/>
+        <w:rPr>
+          <w:rFonts w:ascii="Times New Roman" w:hAnsi="Times New Roman" w:cs="Times New Roman"/>
+        </w:rPr>
+      </w:pPr>
+    </w:p>
+    <w:p>
+      <w:pPr>
+        <w:pStyle w:val="ListParagraph"/>
+        <w:numPr>
+          <w:ilvl w:val="0"/>
+          <w:numId w:val="1"/>
+        </w:numPr>
+        <w:spacing w:after="0"/>
+        <w:rPr>
+          <w:rFonts w:ascii="Times New Roman" w:hAnsi="Times New Roman" w:cs="Times New Roman"/>
+        </w:rPr>
+      </w:pPr>
+      <w:r>
+        <w:rPr>
+          <w:rFonts w:ascii="Times New Roman" w:hAnsi="Times New Roman" w:cs="Times New Roman"/>
+        </w:rPr>
+        <w:t xml:space="preserve">Button A switches the timer to countdown mode.  During countdown mode, the remaining time goes down by one second per second from the input timer duration down to 0.  The remaining time is displayed on the LCD in this mode as “Time Remaining: </w:t>
+      </w:r>
+      <w:proofErr w:type="gramStart"/>
+      <w:r>
+        <w:rPr>
+          <w:rFonts w:ascii="Times New Roman" w:hAnsi="Times New Roman" w:cs="Times New Roman"/>
+          <w:b/>
+        </w:rPr>
+        <w:t>m:ss</w:t>
+      </w:r>
+      <w:proofErr w:type="gramEnd"/>
+      <w:r>
+        <w:rPr>
+          <w:rFonts w:ascii="Times New Roman" w:hAnsi="Times New Roman" w:cs="Times New Roman"/>
+        </w:rPr>
+        <w:t>”</w:t>
+      </w:r>
+      <w:r>
+        <w:rPr>
+          <w:rFonts w:ascii="Times New Roman" w:hAnsi="Times New Roman" w:cs="Times New Roman"/>
+        </w:rPr>
+        <w:t>.</w:t>
+      </w:r>
+    </w:p>
+    <w:p>
+      <w:pPr>
+        <w:spacing w:after="0"/>
+        <w:rPr>
+          <w:rFonts w:ascii="Times New Roman" w:hAnsi="Times New Roman" w:cs="Times New Roman"/>
+        </w:rPr>
+      </w:pPr>
+    </w:p>
+    <w:p>
+      <w:pPr>
+        <w:pStyle w:val="ListParagraph"/>
+        <w:numPr>
+          <w:ilvl w:val="0"/>
+          <w:numId w:val="1"/>
+        </w:numPr>
+        <w:spacing w:after="0"/>
+        <w:rPr>
+          <w:rFonts w:ascii="Times New Roman" w:hAnsi="Times New Roman" w:cs="Times New Roman"/>
+        </w:rPr>
+      </w:pPr>
+      <w:r>
+        <w:rPr>
+          <w:rFonts w:ascii="Times New Roman" w:hAnsi="Times New Roman" w:cs="Times New Roman"/>
+        </w:rPr>
+        <w:t>Button B</w:t>
+      </w:r>
+    </w:p>
+    <w:p>
+      <w:pPr>
+        <w:pStyle w:val="ListParagraph"/>
+        <w:numPr>
+          <w:ilvl w:val="1"/>
+          <w:numId w:val="1"/>
+        </w:numPr>
+        <w:spacing w:after="0"/>
+        <w:rPr>
+          <w:rFonts w:ascii="Times New Roman" w:hAnsi="Times New Roman" w:cs="Times New Roman"/>
+        </w:rPr>
+      </w:pPr>
+      <w:r>
+        <w:rPr>
+          <w:rFonts w:ascii="Times New Roman" w:hAnsi="Times New Roman" w:cs="Times New Roman"/>
+        </w:rPr>
+        <w:t xml:space="preserve">clears the remaining time if the timer is currently </w:t>
+      </w:r>
+      <w:r>
+        <w:rPr>
+          <w:rFonts w:ascii="Times New Roman" w:hAnsi="Times New Roman" w:cs="Times New Roman"/>
+        </w:rPr>
+        <w:t>counting down</w:t>
+      </w:r>
+    </w:p>
+    <w:p>
+      <w:pPr>
+        <w:pStyle w:val="ListParagraph"/>
+        <w:numPr>
+          <w:ilvl w:val="1"/>
+          <w:numId w:val="1"/>
+        </w:numPr>
+        <w:spacing w:after="0"/>
+        <w:rPr>
+          <w:rFonts w:ascii="Times New Roman" w:hAnsi="Times New Roman" w:cs="Times New Roman"/>
+        </w:rPr>
+      </w:pPr>
+      <w:r>
+        <w:rPr>
+          <w:rFonts w:ascii="Times New Roman" w:hAnsi="Times New Roman" w:cs="Times New Roman"/>
+        </w:rPr>
+        <w:t xml:space="preserve">exits out of the </w:t>
+      </w:r>
+      <w:r>
+        <w:rPr>
+          <w:rFonts w:ascii="Times New Roman" w:hAnsi="Times New Roman" w:cs="Times New Roman"/>
+        </w:rPr>
+        <w:t>alarm</w:t>
+      </w:r>
+      <w:r>
+        <w:rPr>
+          <w:rFonts w:ascii="Times New Roman" w:hAnsi="Times New Roman" w:cs="Times New Roman"/>
+        </w:rPr>
+        <w:t xml:space="preserve"> mode if the timer has counted down to zero</w:t>
+      </w:r>
+    </w:p>
+    <w:p>
+      <w:pPr>
+        <w:spacing w:after="0"/>
+        <w:rPr>
+          <w:rFonts w:ascii="Times New Roman" w:hAnsi="Times New Roman" w:cs="Times New Roman"/>
+        </w:rPr>
+      </w:pPr>
+    </w:p>
+    <w:p>
+      <w:pPr>
+        <w:pStyle w:val="ListParagraph"/>
+        <w:numPr>
+          <w:ilvl w:val="0"/>
+          <w:numId w:val="1"/>
+        </w:numPr>
+        <w:spacing w:after="0"/>
+        <w:rPr>
+          <w:rFonts w:ascii="Times New Roman" w:hAnsi="Times New Roman" w:cs="Times New Roman"/>
+        </w:rPr>
+      </w:pPr>
+      <w:r>
+        <w:rPr>
+          <w:rFonts w:ascii="Times New Roman" w:hAnsi="Times New Roman" w:cs="Times New Roman"/>
+        </w:rPr>
+        <w:t xml:space="preserve">When the countdown timer reaches zero, </w:t>
+      </w:r>
+      <w:r>
+        <w:rPr>
+          <w:rFonts w:ascii="Times New Roman" w:hAnsi="Times New Roman" w:cs="Times New Roman"/>
+        </w:rPr>
+        <w:t>the timer</w:t>
+      </w:r>
+      <w:r>
+        <w:rPr>
+          <w:rFonts w:ascii="Times New Roman" w:hAnsi="Times New Roman" w:cs="Times New Roman"/>
+        </w:rPr>
+        <w:t xml:space="preserve"> switches to the </w:t>
+      </w:r>
+      <w:r>
+        <w:rPr>
+          <w:rFonts w:ascii="Times New Roman" w:hAnsi="Times New Roman" w:cs="Times New Roman"/>
+        </w:rPr>
+        <w:t>alarm</w:t>
+      </w:r>
+      <w:r>
+        <w:rPr>
+          <w:rFonts w:ascii="Times New Roman" w:hAnsi="Times New Roman" w:cs="Times New Roman"/>
+        </w:rPr>
+        <w:t xml:space="preserve"> mode in which </w:t>
+      </w:r>
+      <w:r>
+        <w:rPr>
+          <w:rFonts w:ascii="Times New Roman" w:hAnsi="Times New Roman" w:cs="Times New Roman"/>
+        </w:rPr>
+        <w:t>multiple LEDs will be on.</w:t>
+      </w:r>
+    </w:p>
+    <w:p>
+      <w:pPr>
         <w:pStyle w:val="Heading1"/>
-      </w:pPr>
-      <w:r>
-        <w:t>Inputs</w:t>
-      </w:r>
-    </w:p>
-    <w:p>
-      <w:pPr>
-        <w:pStyle w:val="ListParagraph"/>
-        <w:numPr>
-          <w:ilvl w:val="0"/>
-          <w:numId w:val="1"/>
-        </w:numPr>
-      </w:pPr>
-      <w:r>
-        <w:t>4x4 Matrix Keypad:</w:t>
-      </w:r>
-    </w:p>
-    <w:p>
-      <w:pPr>
-        <w:pStyle w:val="ListParagraph"/>
-        <w:numPr>
-          <w:ilvl w:val="1"/>
-          <w:numId w:val="1"/>
-        </w:numPr>
-      </w:pPr>
-      <w:r>
-        <w:t xml:space="preserve">Buttons for </w:t>
-      </w:r>
-      <w:r>
-        <w:t>Numbers 0-9</w:t>
-      </w:r>
-      <w:r>
-        <w:t xml:space="preserve">, </w:t>
-      </w:r>
-      <w:r>
-        <w:t>A, B, and D</w:t>
+        <w:rPr>
+          <w:rFonts w:ascii="Times New Roman" w:hAnsi="Times New Roman" w:cs="Times New Roman"/>
+        </w:rPr>
+      </w:pPr>
+      <w:r>
+        <w:rPr>
+          <w:rFonts w:ascii="Times New Roman" w:hAnsi="Times New Roman" w:cs="Times New Roman"/>
+        </w:rPr>
+        <w:t>Research/Imagine</w:t>
+      </w:r>
+    </w:p>
+    <w:p>
+      <w:pPr>
+        <w:rPr>
+          <w:rFonts w:ascii="Times New Roman" w:hAnsi="Times New Roman" w:cs="Times New Roman"/>
+        </w:rPr>
+      </w:pPr>
+      <w:r>
+        <w:rPr>
+          <w:rFonts w:ascii="Times New Roman" w:hAnsi="Times New Roman" w:cs="Times New Roman"/>
+        </w:rPr>
+        <w:t>A 4x4 matrix keypad can be used to receive a sufficient</w:t>
+      </w:r>
+      <w:r>
+        <w:rPr>
+          <w:rFonts w:ascii="Times New Roman" w:hAnsi="Times New Roman" w:cs="Times New Roman"/>
+        </w:rPr>
+        <w:t>ly large set of</w:t>
+      </w:r>
+      <w:r>
+        <w:rPr>
+          <w:rFonts w:ascii="Times New Roman" w:hAnsi="Times New Roman" w:cs="Times New Roman"/>
+        </w:rPr>
+        <w:t xml:space="preserve"> unique inputs </w:t>
+      </w:r>
+      <w:r>
+        <w:rPr>
+          <w:rFonts w:ascii="Times New Roman" w:hAnsi="Times New Roman" w:cs="Times New Roman"/>
+        </w:rPr>
+        <w:t xml:space="preserve">to handle all input conditions defined for the </w:t>
+      </w:r>
+      <w:r>
+        <w:rPr>
+          <w:rFonts w:ascii="Times New Roman" w:hAnsi="Times New Roman" w:cs="Times New Roman"/>
+        </w:rPr>
+        <w:t>system.</w:t>
+      </w:r>
+    </w:p>
+    <w:p>
+      <w:pPr>
+        <w:rPr>
+          <w:rFonts w:ascii="Times New Roman" w:hAnsi="Times New Roman" w:cs="Times New Roman"/>
+        </w:rPr>
+      </w:pPr>
+      <w:r>
+        <w:rPr>
+          <w:rFonts w:ascii="Times New Roman" w:hAnsi="Times New Roman" w:cs="Times New Roman"/>
+        </w:rPr>
+        <w:t xml:space="preserve">The </w:t>
+      </w:r>
+      <w:proofErr w:type="spellStart"/>
+      <w:r>
+        <w:rPr>
+          <w:rFonts w:ascii="Times New Roman" w:hAnsi="Times New Roman" w:cs="Times New Roman"/>
+        </w:rPr>
+        <w:t>Nucleo</w:t>
+      </w:r>
+      <w:proofErr w:type="spellEnd"/>
+      <w:r>
+        <w:rPr>
+          <w:rFonts w:ascii="Times New Roman" w:hAnsi="Times New Roman" w:cs="Times New Roman"/>
+        </w:rPr>
+        <w:t xml:space="preserve"> L4R5ZI can be used as the microcontroller to create the desired system outputs in response to the system inputs.</w:t>
+      </w:r>
+    </w:p>
+    <w:p>
+      <w:pPr>
+        <w:rPr>
+          <w:rFonts w:ascii="Times New Roman" w:hAnsi="Times New Roman" w:cs="Times New Roman"/>
+        </w:rPr>
+      </w:pPr>
+      <w:r>
+        <w:rPr>
+          <w:rFonts w:ascii="Times New Roman" w:hAnsi="Times New Roman" w:cs="Times New Roman"/>
+        </w:rPr>
+        <w:t xml:space="preserve">A </w:t>
+      </w:r>
+      <w:r>
+        <w:rPr>
+          <w:rFonts w:ascii="Times New Roman" w:hAnsi="Times New Roman" w:cs="Times New Roman"/>
+        </w:rPr>
+        <w:t>JHD1804</w:t>
+      </w:r>
+      <w:r>
+        <w:rPr>
+          <w:rFonts w:ascii="Times New Roman" w:hAnsi="Times New Roman" w:cs="Times New Roman"/>
+        </w:rPr>
+        <w:t xml:space="preserve"> LCD module can be used as the primary user interface output.  LEDs can be added for greater emphasis and to confirm user inputs are registered.</w:t>
+      </w:r>
+    </w:p>
+    <w:p>
+      <w:pPr>
+        <w:rPr>
+          <w:rFonts w:ascii="Times New Roman" w:hAnsi="Times New Roman" w:cs="Times New Roman"/>
+        </w:rPr>
+      </w:pPr>
+      <w:r>
+        <w:rPr>
+          <w:rFonts w:ascii="Times New Roman" w:hAnsi="Times New Roman" w:cs="Times New Roman"/>
+        </w:rPr>
+        <w:t>All of these components will need to be connected on a breadboard to connect with each other appropriately.</w:t>
       </w:r>
     </w:p>
     <w:p>
       <w:pPr>
         <w:pStyle w:val="Heading1"/>
-      </w:pPr>
-      <w:r>
-        <w:t>Outputs</w:t>
-      </w:r>
-    </w:p>
-    <w:p>
-      <w:pPr>
-        <w:pStyle w:val="ListParagraph"/>
-        <w:numPr>
-          <w:ilvl w:val="0"/>
-          <w:numId w:val="1"/>
-        </w:numPr>
-      </w:pPr>
-      <w:r>
-        <w:t>LCD output display</w:t>
-      </w:r>
-    </w:p>
-    <w:p>
-      <w:pPr>
-        <w:pStyle w:val="ListParagraph"/>
-        <w:numPr>
-          <w:ilvl w:val="0"/>
-          <w:numId w:val="1"/>
-        </w:numPr>
-      </w:pPr>
-      <w:r>
-        <w:t>LEDs (4)</w:t>
-      </w:r>
-    </w:p>
-    <w:p>
-      <w:pPr>
-        <w:pStyle w:val="Heading1"/>
-      </w:pPr>
-      <w:r>
-        <w:t>Relationships</w:t>
-      </w:r>
-    </w:p>
-    <w:p>
-      <w:pPr>
-        <w:pStyle w:val="ListParagraph"/>
-        <w:numPr>
-          <w:ilvl w:val="0"/>
-          <w:numId w:val="1"/>
-        </w:numPr>
-        <w:spacing w:after="0"/>
-      </w:pPr>
-      <w:r>
-        <w:t>Any time any keypad input is detected, a single LED will light up until the key is released.</w:t>
-      </w:r>
-    </w:p>
-    <w:p>
-      <w:pPr>
-        <w:spacing w:after="0"/>
-      </w:pPr>
-    </w:p>
-    <w:p>
-      <w:pPr>
-        <w:pStyle w:val="ListParagraph"/>
-        <w:numPr>
-          <w:ilvl w:val="0"/>
-          <w:numId w:val="1"/>
-        </w:numPr>
-        <w:spacing w:after="0"/>
-      </w:pPr>
-      <w:r>
-        <w:t xml:space="preserve">Numbers </w:t>
-      </w:r>
-      <w:r>
-        <w:t>0-9 are used to set the timer duration when the timer is set to input mode.  During input mode, the LCD outputs a prompt to set the timer duration and displays the</w:t>
-      </w:r>
-      <w:r>
-        <w:t xml:space="preserve"> duration that has so far been entered</w:t>
-      </w:r>
-      <w:r>
-        <w:t>.</w:t>
-      </w:r>
-      <w:r>
-        <w:t xml:space="preserve">  The maximum duration that can be input is 9 minutes and 59 seconds.</w:t>
-      </w:r>
-    </w:p>
-    <w:p>
-      <w:pPr>
-        <w:spacing w:after="0"/>
-      </w:pPr>
-    </w:p>
-    <w:p>
-      <w:pPr>
-        <w:pStyle w:val="ListParagraph"/>
-        <w:numPr>
-          <w:ilvl w:val="0"/>
-          <w:numId w:val="1"/>
-        </w:numPr>
-        <w:spacing w:after="0"/>
-      </w:pPr>
-      <w:r>
-        <w:t xml:space="preserve">Button A switches the timer to countdown mode.  During countdown mode, the remaining time goes down by one second per second from the input timer duration down to 0.  The remaining time is displayed on the LCD in this mode as “Time Remaining: </w:t>
-      </w:r>
-      <w:proofErr w:type="gramStart"/>
-      <w:r>
-        <w:rPr>
-          <w:b/>
-        </w:rPr>
-        <w:t>m:ss</w:t>
-      </w:r>
-      <w:proofErr w:type="gramEnd"/>
-      <w:r>
-        <w:t>”</w:t>
-      </w:r>
-      <w:r>
-        <w:t>.</w:t>
-      </w:r>
-    </w:p>
-    <w:p>
-      <w:pPr>
-        <w:spacing w:after="0"/>
-      </w:pPr>
-    </w:p>
-    <w:p>
-      <w:pPr>
-        <w:pStyle w:val="ListParagraph"/>
-        <w:numPr>
-          <w:ilvl w:val="0"/>
-          <w:numId w:val="1"/>
-        </w:numPr>
-        <w:spacing w:after="0"/>
-      </w:pPr>
-      <w:r>
-        <w:t>Button B</w:t>
-      </w:r>
-    </w:p>
-    <w:p>
-      <w:pPr>
-        <w:pStyle w:val="ListParagraph"/>
-        <w:numPr>
-          <w:ilvl w:val="1"/>
-          <w:numId w:val="1"/>
-        </w:numPr>
-        <w:spacing w:after="0"/>
-      </w:pPr>
-      <w:r>
-        <w:t xml:space="preserve">clears the remaining time if the timer is currently </w:t>
-      </w:r>
-      <w:r>
-        <w:t>counting down</w:t>
-      </w:r>
-    </w:p>
-    <w:p>
-      <w:pPr>
-        <w:pStyle w:val="ListParagraph"/>
-        <w:numPr>
-          <w:ilvl w:val="1"/>
-          <w:numId w:val="1"/>
-        </w:numPr>
-        <w:spacing w:after="0"/>
-      </w:pPr>
-      <w:r>
-        <w:t xml:space="preserve">exits out of the </w:t>
-      </w:r>
-      <w:r>
-        <w:t>alarm</w:t>
-      </w:r>
-      <w:r>
-        <w:t xml:space="preserve"> mode if the timer has counted down to zero</w:t>
-      </w:r>
-    </w:p>
-    <w:p>
-      <w:pPr>
-        <w:spacing w:after="0"/>
-      </w:pPr>
-    </w:p>
-    <w:p>
-      <w:pPr>
-        <w:pStyle w:val="ListParagraph"/>
-        <w:numPr>
-          <w:ilvl w:val="0"/>
-          <w:numId w:val="1"/>
-        </w:numPr>
-        <w:spacing w:after="0"/>
-      </w:pPr>
-      <w:r>
-        <w:t xml:space="preserve">When the countdown timer reaches zero, </w:t>
-      </w:r>
-      <w:r>
-        <w:t>the timer</w:t>
-      </w:r>
-      <w:r>
-        <w:t xml:space="preserve"> switches to the </w:t>
-      </w:r>
-      <w:r>
-        <w:t>alarm</w:t>
-      </w:r>
-      <w:r>
-        <w:t xml:space="preserve"> mode in which </w:t>
-      </w:r>
-      <w:r>
-        <w:t>multiple LEDs will be on.</w:t>
-      </w:r>
-    </w:p>
-    <w:p/>
-    <w:p>
-      <w:pPr>
-        <w:pStyle w:val="Heading1"/>
-      </w:pPr>
-      <w:r>
+        <w:rPr>
+          <w:rFonts w:ascii="Times New Roman" w:hAnsi="Times New Roman" w:cs="Times New Roman"/>
+        </w:rPr>
+      </w:pPr>
+      <w:r>
+        <w:rPr>
+          <w:rFonts w:ascii="Times New Roman" w:hAnsi="Times New Roman" w:cs="Times New Roman"/>
+        </w:rPr>
         <w:lastRenderedPageBreak/>
         <w:t>Plan</w:t>
       </w:r>
     </w:p>
     <w:p>
-      <w:r>
-        <w:rPr>
+      <w:pPr>
+        <w:rPr>
+          <w:rFonts w:ascii="Times New Roman" w:hAnsi="Times New Roman" w:cs="Times New Roman"/>
+        </w:rPr>
+      </w:pPr>
+      <w:r>
+        <w:rPr>
+          <w:rFonts w:ascii="Times New Roman" w:hAnsi="Times New Roman" w:cs="Times New Roman"/>
           <w:noProof/>
         </w:rPr>
         <w:drawing>
-          <wp:inline distT="0" distB="0" distL="0" distR="0">
+          <wp:inline distT="0" distB="0" distL="0" distR="0" wp14:anchorId="00614F2F" wp14:editId="30277A05">
             <wp:extent cx="5932805" cy="3416300"/>
             <wp:effectExtent l="0" t="0" r="0" b="0"/>
             <wp:docPr id="3" name="Picture 3" descr="C:\Users\maste\Downloads\cse321 Project 2 (2).png"/>
@@ -342,7 +667,15 @@
       </w:r>
     </w:p>
     <w:p>
-      <w:r>
+      <w:pPr>
+        <w:rPr>
+          <w:rFonts w:ascii="Times New Roman" w:hAnsi="Times New Roman" w:cs="Times New Roman"/>
+        </w:rPr>
+      </w:pPr>
+      <w:r>
+        <w:rPr>
+          <w:rFonts w:ascii="Times New Roman" w:hAnsi="Times New Roman" w:cs="Times New Roman"/>
+        </w:rPr>
         <w:t>Internal variable notes:</w:t>
       </w:r>
     </w:p>
@@ -353,11 +686,20 @@
           <w:ilvl w:val="0"/>
           <w:numId w:val="1"/>
         </w:numPr>
-      </w:pPr>
-      <w:r>
+        <w:rPr>
+          <w:rFonts w:ascii="Times New Roman" w:hAnsi="Times New Roman" w:cs="Times New Roman"/>
+        </w:rPr>
+      </w:pPr>
+      <w:r>
+        <w:rPr>
+          <w:rFonts w:ascii="Times New Roman" w:hAnsi="Times New Roman" w:cs="Times New Roman"/>
+        </w:rPr>
         <w:t xml:space="preserve">The countdown start value will be preserved between consecutive uses in the alarm in which the system does not lose power and does not </w:t>
       </w:r>
       <w:r>
+        <w:rPr>
+          <w:rFonts w:ascii="Times New Roman" w:hAnsi="Times New Roman" w:cs="Times New Roman"/>
+        </w:rPr>
         <w:t>switch to the input mode.</w:t>
       </w:r>
     </w:p>
@@ -368,9 +710,27 @@
           <w:ilvl w:val="0"/>
           <w:numId w:val="1"/>
         </w:numPr>
-      </w:pPr>
-      <w:r>
-        <w:t>The countdown start value can be set by switching to the input mode (Keypad Input D).</w:t>
+        <w:rPr>
+          <w:rFonts w:ascii="Times New Roman" w:hAnsi="Times New Roman" w:cs="Times New Roman"/>
+        </w:rPr>
+      </w:pPr>
+      <w:r>
+        <w:rPr>
+          <w:rFonts w:ascii="Times New Roman" w:hAnsi="Times New Roman" w:cs="Times New Roman"/>
+        </w:rPr>
+        <w:t>The countdown start value can be set by switching to the input mode (Keypad Input D)</w:t>
+      </w:r>
+      <w:r>
+        <w:rPr>
+          <w:rFonts w:ascii="Times New Roman" w:hAnsi="Times New Roman" w:cs="Times New Roman"/>
+        </w:rPr>
+        <w:t xml:space="preserve"> from any state</w:t>
+      </w:r>
+      <w:r>
+        <w:rPr>
+          <w:rFonts w:ascii="Times New Roman" w:hAnsi="Times New Roman" w:cs="Times New Roman"/>
+        </w:rPr>
+        <w:t>.</w:t>
       </w:r>
     </w:p>
     <w:p>
@@ -380,19 +740,39 @@
           <w:ilvl w:val="0"/>
           <w:numId w:val="1"/>
         </w:numPr>
-      </w:pPr>
-      <w:r>
+        <w:rPr>
+          <w:rFonts w:ascii="Times New Roman" w:hAnsi="Times New Roman" w:cs="Times New Roman"/>
+        </w:rPr>
+      </w:pPr>
+      <w:r>
+        <w:rPr>
+          <w:rFonts w:ascii="Times New Roman" w:hAnsi="Times New Roman" w:cs="Times New Roman"/>
+        </w:rPr>
         <w:t xml:space="preserve">The active countdown value will be overwritten </w:t>
       </w:r>
       <w:r>
+        <w:rPr>
+          <w:rFonts w:ascii="Times New Roman" w:hAnsi="Times New Roman" w:cs="Times New Roman"/>
+        </w:rPr>
         <w:t>to equal the countdown start value every time the system switches to countdown mode (Keyboard Input A)</w:t>
       </w:r>
       <w:r>
+        <w:rPr>
+          <w:rFonts w:ascii="Times New Roman" w:hAnsi="Times New Roman" w:cs="Times New Roman"/>
+        </w:rPr>
         <w:t>.</w:t>
       </w:r>
     </w:p>
     <w:p>
-      <w:r>
+      <w:pPr>
+        <w:rPr>
+          <w:rFonts w:ascii="Times New Roman" w:hAnsi="Times New Roman" w:cs="Times New Roman"/>
+        </w:rPr>
+      </w:pPr>
+      <w:r>
+        <w:rPr>
+          <w:rFonts w:ascii="Times New Roman" w:hAnsi="Times New Roman" w:cs="Times New Roman"/>
+        </w:rPr>
         <w:t>Outputs in each mode:</w:t>
       </w:r>
     </w:p>
@@ -403,8 +783,14 @@
           <w:ilvl w:val="0"/>
           <w:numId w:val="1"/>
         </w:numPr>
-      </w:pPr>
-      <w:r>
+        <w:rPr>
+          <w:rFonts w:ascii="Times New Roman" w:hAnsi="Times New Roman" w:cs="Times New Roman"/>
+        </w:rPr>
+      </w:pPr>
+      <w:r>
+        <w:rPr>
+          <w:rFonts w:ascii="Times New Roman" w:hAnsi="Times New Roman" w:cs="Times New Roman"/>
+        </w:rPr>
         <w:t>Input mode:</w:t>
       </w:r>
     </w:p>
@@ -415,18 +801,30 @@
           <w:ilvl w:val="1"/>
           <w:numId w:val="1"/>
         </w:numPr>
-      </w:pPr>
-      <w:r>
+        <w:rPr>
+          <w:rFonts w:ascii="Times New Roman" w:hAnsi="Times New Roman" w:cs="Times New Roman"/>
+        </w:rPr>
+      </w:pPr>
+      <w:r>
+        <w:rPr>
+          <w:rFonts w:ascii="Times New Roman" w:hAnsi="Times New Roman" w:cs="Times New Roman"/>
+        </w:rPr>
         <w:t>LCD: “Input timer duration: &lt;</w:t>
       </w:r>
       <w:proofErr w:type="spellStart"/>
       <w:proofErr w:type="gramStart"/>
       <w:r>
+        <w:rPr>
+          <w:rFonts w:ascii="Times New Roman" w:hAnsi="Times New Roman" w:cs="Times New Roman"/>
+        </w:rPr>
         <w:t>m:ss</w:t>
       </w:r>
       <w:proofErr w:type="spellEnd"/>
       <w:proofErr w:type="gramEnd"/>
       <w:r>
+        <w:rPr>
+          <w:rFonts w:ascii="Times New Roman" w:hAnsi="Times New Roman" w:cs="Times New Roman"/>
+        </w:rPr>
         <w:t>&gt;”</w:t>
       </w:r>
     </w:p>
@@ -437,8 +835,14 @@
           <w:ilvl w:val="1"/>
           <w:numId w:val="1"/>
         </w:numPr>
-      </w:pPr>
-      <w:r>
+        <w:rPr>
+          <w:rFonts w:ascii="Times New Roman" w:hAnsi="Times New Roman" w:cs="Times New Roman"/>
+        </w:rPr>
+      </w:pPr>
+      <w:r>
+        <w:rPr>
+          <w:rFonts w:ascii="Times New Roman" w:hAnsi="Times New Roman" w:cs="Times New Roman"/>
+        </w:rPr>
         <w:t>LEDs: off</w:t>
       </w:r>
     </w:p>
@@ -449,8 +853,14 @@
           <w:ilvl w:val="0"/>
           <w:numId w:val="1"/>
         </w:numPr>
-      </w:pPr>
-      <w:r>
+        <w:rPr>
+          <w:rFonts w:ascii="Times New Roman" w:hAnsi="Times New Roman" w:cs="Times New Roman"/>
+        </w:rPr>
+      </w:pPr>
+      <w:r>
+        <w:rPr>
+          <w:rFonts w:ascii="Times New Roman" w:hAnsi="Times New Roman" w:cs="Times New Roman"/>
+        </w:rPr>
         <w:t>Countdown mode:</w:t>
       </w:r>
     </w:p>
@@ -461,18 +871,30 @@
           <w:ilvl w:val="1"/>
           <w:numId w:val="1"/>
         </w:numPr>
-      </w:pPr>
-      <w:r>
+        <w:rPr>
+          <w:rFonts w:ascii="Times New Roman" w:hAnsi="Times New Roman" w:cs="Times New Roman"/>
+        </w:rPr>
+      </w:pPr>
+      <w:r>
+        <w:rPr>
+          <w:rFonts w:ascii="Times New Roman" w:hAnsi="Times New Roman" w:cs="Times New Roman"/>
+        </w:rPr>
         <w:t>LCD: “Time Remaining: &lt;</w:t>
       </w:r>
       <w:proofErr w:type="spellStart"/>
       <w:proofErr w:type="gramStart"/>
       <w:r>
+        <w:rPr>
+          <w:rFonts w:ascii="Times New Roman" w:hAnsi="Times New Roman" w:cs="Times New Roman"/>
+        </w:rPr>
         <w:t>m:ss</w:t>
       </w:r>
       <w:proofErr w:type="spellEnd"/>
       <w:proofErr w:type="gramEnd"/>
       <w:r>
+        <w:rPr>
+          <w:rFonts w:ascii="Times New Roman" w:hAnsi="Times New Roman" w:cs="Times New Roman"/>
+        </w:rPr>
         <w:t>&gt;”</w:t>
       </w:r>
     </w:p>
@@ -483,8 +905,14 @@
           <w:ilvl w:val="1"/>
           <w:numId w:val="1"/>
         </w:numPr>
-      </w:pPr>
-      <w:r>
+        <w:rPr>
+          <w:rFonts w:ascii="Times New Roman" w:hAnsi="Times New Roman" w:cs="Times New Roman"/>
+        </w:rPr>
+      </w:pPr>
+      <w:r>
+        <w:rPr>
+          <w:rFonts w:ascii="Times New Roman" w:hAnsi="Times New Roman" w:cs="Times New Roman"/>
+        </w:rPr>
         <w:t>LEDs: off</w:t>
       </w:r>
     </w:p>
@@ -495,8 +923,14 @@
           <w:ilvl w:val="0"/>
           <w:numId w:val="1"/>
         </w:numPr>
-      </w:pPr>
-      <w:r>
+        <w:rPr>
+          <w:rFonts w:ascii="Times New Roman" w:hAnsi="Times New Roman" w:cs="Times New Roman"/>
+        </w:rPr>
+      </w:pPr>
+      <w:r>
+        <w:rPr>
+          <w:rFonts w:ascii="Times New Roman" w:hAnsi="Times New Roman" w:cs="Times New Roman"/>
+        </w:rPr>
         <w:t>Alarm mode:</w:t>
       </w:r>
     </w:p>
@@ -507,8 +941,14 @@
           <w:ilvl w:val="1"/>
           <w:numId w:val="1"/>
         </w:numPr>
-      </w:pPr>
-      <w:r>
+        <w:rPr>
+          <w:rFonts w:ascii="Times New Roman" w:hAnsi="Times New Roman" w:cs="Times New Roman"/>
+        </w:rPr>
+      </w:pPr>
+      <w:r>
+        <w:rPr>
+          <w:rFonts w:ascii="Times New Roman" w:hAnsi="Times New Roman" w:cs="Times New Roman"/>
+        </w:rPr>
         <w:t>LCD: “Times Up”</w:t>
       </w:r>
     </w:p>
@@ -519,8 +959,14 @@
           <w:ilvl w:val="1"/>
           <w:numId w:val="1"/>
         </w:numPr>
-      </w:pPr>
-      <w:r>
+        <w:rPr>
+          <w:rFonts w:ascii="Times New Roman" w:hAnsi="Times New Roman" w:cs="Times New Roman"/>
+        </w:rPr>
+      </w:pPr>
+      <w:r>
+        <w:rPr>
+          <w:rFonts w:ascii="Times New Roman" w:hAnsi="Times New Roman" w:cs="Times New Roman"/>
+        </w:rPr>
         <w:t>LEDs: on</w:t>
       </w:r>
     </w:p>
@@ -531,8 +977,14 @@
           <w:ilvl w:val="0"/>
           <w:numId w:val="1"/>
         </w:numPr>
-      </w:pPr>
-      <w:r>
+        <w:rPr>
+          <w:rFonts w:ascii="Times New Roman" w:hAnsi="Times New Roman" w:cs="Times New Roman"/>
+        </w:rPr>
+      </w:pPr>
+      <w:r>
+        <w:rPr>
+          <w:rFonts w:ascii="Times New Roman" w:hAnsi="Times New Roman" w:cs="Times New Roman"/>
+        </w:rPr>
         <w:t>Stopped mode:</w:t>
       </w:r>
     </w:p>
@@ -543,8 +995,14 @@
           <w:ilvl w:val="1"/>
           <w:numId w:val="1"/>
         </w:numPr>
-      </w:pPr>
-      <w:r>
+        <w:rPr>
+          <w:rFonts w:ascii="Times New Roman" w:hAnsi="Times New Roman" w:cs="Times New Roman"/>
+        </w:rPr>
+      </w:pPr>
+      <w:r>
+        <w:rPr>
+          <w:rFonts w:ascii="Times New Roman" w:hAnsi="Times New Roman" w:cs="Times New Roman"/>
+        </w:rPr>
         <w:t>LCD: “Timer stopped”</w:t>
       </w:r>
     </w:p>
@@ -555,12 +1013,16 @@
           <w:ilvl w:val="1"/>
           <w:numId w:val="1"/>
         </w:numPr>
-      </w:pPr>
-      <w:r>
+        <w:rPr>
+          <w:rFonts w:ascii="Times New Roman" w:hAnsi="Times New Roman" w:cs="Times New Roman"/>
+        </w:rPr>
+      </w:pPr>
+      <w:r>
+        <w:rPr>
+          <w:rFonts w:ascii="Times New Roman" w:hAnsi="Times New Roman" w:cs="Times New Roman"/>
+        </w:rPr>
         <w:t>LEDs: off</w:t>
       </w:r>
-      <w:bookmarkStart w:id="0" w:name="_GoBack"/>
-      <w:bookmarkEnd w:id="0"/>
     </w:p>
     <w:sectPr>
       <w:headerReference w:type="default" r:id="rId8"/>
@@ -1180,6 +1642,28 @@
       <w:szCs w:val="32"/>
     </w:rPr>
   </w:style>
+  <w:style w:type="paragraph" w:styleId="Heading2">
+    <w:name w:val="heading 2"/>
+    <w:basedOn w:val="Normal"/>
+    <w:next w:val="Normal"/>
+    <w:link w:val="Heading2Char"/>
+    <w:uiPriority w:val="9"/>
+    <w:unhideWhenUsed/>
+    <w:qFormat/>
+    <w:rsid w:val="00A96488"/>
+    <w:pPr>
+      <w:keepNext/>
+      <w:keepLines/>
+      <w:spacing w:before="40" w:after="0"/>
+      <w:outlineLvl w:val="1"/>
+    </w:pPr>
+    <w:rPr>
+      <w:rFonts w:asciiTheme="majorHAnsi" w:eastAsiaTheme="majorEastAsia" w:hAnsiTheme="majorHAnsi" w:cstheme="majorBidi"/>
+      <w:color w:val="2F5496" w:themeColor="accent1" w:themeShade="BF"/>
+      <w:sz w:val="26"/>
+      <w:szCs w:val="26"/>
+    </w:rPr>
+  </w:style>
   <w:style w:type="character" w:default="1" w:styleId="DefaultParagraphFont">
     <w:name w:val="Default Paragraph Font"/>
     <w:uiPriority w:val="1"/>
@@ -1307,6 +1791,19 @@
       <w:kern w:val="28"/>
       <w:sz w:val="56"/>
       <w:szCs w:val="56"/>
+    </w:rPr>
+  </w:style>
+  <w:style w:type="character" w:customStyle="1" w:styleId="Heading2Char">
+    <w:name w:val="Heading 2 Char"/>
+    <w:basedOn w:val="DefaultParagraphFont"/>
+    <w:link w:val="Heading2"/>
+    <w:uiPriority w:val="9"/>
+    <w:rsid w:val="00A96488"/>
+    <w:rPr>
+      <w:rFonts w:asciiTheme="majorHAnsi" w:eastAsiaTheme="majorEastAsia" w:hAnsiTheme="majorHAnsi" w:cstheme="majorBidi"/>
+      <w:color w:val="2F5496" w:themeColor="accent1" w:themeShade="BF"/>
+      <w:sz w:val="26"/>
+      <w:szCs w:val="26"/>
     </w:rPr>
   </w:style>
 </w:styles>

</xml_diff>